<commit_message>
Added some concepts in git.docx file which is present  in Tools&Git folder
</commit_message>
<xml_diff>
--- a/09_ToolsAndGit/Git and github.docx
+++ b/09_ToolsAndGit/Git and github.docx
@@ -75,8 +75,6 @@
         </w:rPr>
         <w:t>What is Git?</w:t>
       </w:r>
-      <w:bookmarkStart w:id="0" w:name="_GoBack"/>
-      <w:bookmarkEnd w:id="0"/>
     </w:p>
     <w:p>
       <w:pPr>
@@ -2887,6 +2885,19 @@
         <w:keepLines w:val="0"/>
         <w:widowControl/>
         <w:numPr>
+          <w:numId w:val="0"/>
+        </w:numPr>
+        <w:suppressLineNumbers w:val="0"/>
+        <w:ind w:leftChars="0" w:right="0" w:rightChars="0"/>
+      </w:pPr>
+    </w:p>
+    <w:p>
+      <w:pPr>
+        <w:pStyle w:val="11"/>
+        <w:keepNext w:val="0"/>
+        <w:keepLines w:val="0"/>
+        <w:widowControl/>
+        <w:numPr>
           <w:ilvl w:val="0"/>
           <w:numId w:val="8"/>
         </w:numPr>
@@ -2930,6 +2941,98 @@
         <w:keepNext w:val="0"/>
         <w:keepLines w:val="0"/>
         <w:widowControl/>
+        <w:suppressLineNumbers w:val="0"/>
+      </w:pPr>
+      <w:r>
+        <w:rPr>
+          <w:rFonts w:ascii="Symbol" w:hAnsi="Symbol" w:eastAsia="Symbol" w:cs="Symbol"/>
+          <w:sz w:val="24"/>
+        </w:rPr>
+        <w:t>·</w:t>
+      </w:r>
+      <w:r>
+        <w:rPr>
+          <w:rFonts w:hint="eastAsia" w:ascii="SimSun" w:hAnsi="SimSun" w:eastAsia="SimSun" w:cs="SimSun"/>
+          <w:sz w:val="24"/>
+        </w:rPr>
+        <w:t xml:space="preserve"> </w:t>
+      </w:r>
+      <w:r>
+        <w:rPr>
+          <w:rStyle w:val="12"/>
+        </w:rPr>
+        <w:t>Git</w:t>
+      </w:r>
+      <w:r>
+        <w:t xml:space="preserve">: A </w:t>
+      </w:r>
+      <w:r>
+        <w:rPr>
+          <w:rStyle w:val="12"/>
+        </w:rPr>
+        <w:t>version control system (VCS)</w:t>
+      </w:r>
+      <w:r>
+        <w:t xml:space="preserve"> → used to track changes in your code.</w:t>
+      </w:r>
+    </w:p>
+    <w:p>
+      <w:pPr>
+        <w:pStyle w:val="11"/>
+        <w:keepNext w:val="0"/>
+        <w:keepLines w:val="0"/>
+        <w:widowControl/>
+        <w:suppressLineNumbers w:val="0"/>
+        <w:ind w:left="360" w:hanging="360" w:hangingChars="150"/>
+      </w:pPr>
+      <w:r>
+        <w:rPr>
+          <w:rFonts w:hint="default" w:ascii="Symbol" w:hAnsi="Symbol" w:eastAsia="Symbol" w:cs="Symbol"/>
+          <w:sz w:val="24"/>
+        </w:rPr>
+        <w:t>·</w:t>
+      </w:r>
+      <w:r>
+        <w:rPr>
+          <w:rFonts w:hint="eastAsia" w:ascii="SimSun" w:hAnsi="SimSun" w:eastAsia="SimSun" w:cs="SimSun"/>
+          <w:sz w:val="24"/>
+        </w:rPr>
+        <w:t xml:space="preserve"> </w:t>
+      </w:r>
+      <w:r>
+        <w:rPr>
+          <w:rStyle w:val="12"/>
+        </w:rPr>
+        <w:t>GitHub</w:t>
+      </w:r>
+      <w:r>
+        <w:t xml:space="preserve">: A </w:t>
+      </w:r>
+      <w:r>
+        <w:rPr>
+          <w:rStyle w:val="12"/>
+        </w:rPr>
+        <w:t>remote cloud platform</w:t>
+      </w:r>
+      <w:r>
+        <w:t xml:space="preserve"> for hosting Git repositories → makes collaboration, sharing, and automation easier.</w:t>
+      </w:r>
+    </w:p>
+    <w:p>
+      <w:pPr>
+        <w:pStyle w:val="11"/>
+        <w:keepNext w:val="0"/>
+        <w:keepLines w:val="0"/>
+        <w:widowControl/>
+        <w:suppressLineNumbers w:val="0"/>
+      </w:pPr>
+    </w:p>
+    <w:p>
+      <w:pPr>
+        <w:pStyle w:val="11"/>
+        <w:keepNext w:val="0"/>
+        <w:keepLines w:val="0"/>
+        <w:widowControl/>
         <w:numPr>
           <w:ilvl w:val="0"/>
           <w:numId w:val="8"/>
@@ -2966,6 +3069,19 @@
         <w:keepLines w:val="0"/>
         <w:widowControl/>
         <w:numPr>
+          <w:numId w:val="0"/>
+        </w:numPr>
+        <w:suppressLineNumbers w:val="0"/>
+        <w:ind w:leftChars="0" w:right="0" w:rightChars="0"/>
+      </w:pPr>
+    </w:p>
+    <w:p>
+      <w:pPr>
+        <w:pStyle w:val="11"/>
+        <w:keepNext w:val="0"/>
+        <w:keepLines w:val="0"/>
+        <w:widowControl/>
+        <w:numPr>
           <w:ilvl w:val="0"/>
           <w:numId w:val="8"/>
         </w:numPr>
@@ -2998,6 +3114,19 @@
         <w:keepLines w:val="0"/>
         <w:widowControl/>
         <w:numPr>
+          <w:numId w:val="0"/>
+        </w:numPr>
+        <w:suppressLineNumbers w:val="0"/>
+        <w:ind w:leftChars="0" w:right="0" w:rightChars="0"/>
+      </w:pPr>
+    </w:p>
+    <w:p>
+      <w:pPr>
+        <w:pStyle w:val="11"/>
+        <w:keepNext w:val="0"/>
+        <w:keepLines w:val="0"/>
+        <w:widowControl/>
+        <w:numPr>
           <w:ilvl w:val="0"/>
           <w:numId w:val="8"/>
         </w:numPr>
@@ -3042,6 +3171,19 @@
         <w:keepLines w:val="0"/>
         <w:widowControl/>
         <w:numPr>
+          <w:numId w:val="0"/>
+        </w:numPr>
+        <w:suppressLineNumbers w:val="0"/>
+        <w:ind w:leftChars="0" w:right="0" w:rightChars="0"/>
+      </w:pPr>
+    </w:p>
+    <w:p>
+      <w:pPr>
+        <w:pStyle w:val="11"/>
+        <w:keepNext w:val="0"/>
+        <w:keepLines w:val="0"/>
+        <w:widowControl/>
+        <w:numPr>
           <w:ilvl w:val="0"/>
           <w:numId w:val="8"/>
         </w:numPr>
@@ -3109,6 +3251,9 @@
         <w:keepLines w:val="0"/>
         <w:widowControl/>
         <w:suppressLineNumbers w:val="0"/>
+        <w:rPr>
+          <w:rStyle w:val="12"/>
+        </w:rPr>
       </w:pPr>
       <w:r>
         <w:rPr>
@@ -3119,6 +3264,17 @@
     </w:p>
     <w:p>
       <w:pPr>
+        <w:keepNext w:val="0"/>
+        <w:keepLines w:val="0"/>
+        <w:widowControl/>
+        <w:suppressLineNumbers w:val="0"/>
+        <w:rPr>
+          <w:rStyle w:val="12"/>
+        </w:rPr>
+      </w:pPr>
+    </w:p>
+    <w:p>
+      <w:pPr>
         <w:pStyle w:val="11"/>
         <w:keepNext w:val="0"/>
         <w:keepLines w:val="0"/>
@@ -3148,6 +3304,9 @@
         <w:widowControl/>
         <w:suppressLineNumbers w:val="0"/>
         <w:ind w:left="720"/>
+        <w:rPr>
+          <w:rStyle w:val="9"/>
+        </w:rPr>
       </w:pPr>
       <w:r>
         <w:t xml:space="preserve">→ </w:t>
@@ -3198,6 +3357,19 @@
         <w:keepLines w:val="0"/>
         <w:widowControl/>
         <w:numPr>
+          <w:numId w:val="0"/>
+        </w:numPr>
+        <w:suppressLineNumbers w:val="0"/>
+        <w:ind w:leftChars="0" w:right="0" w:rightChars="0"/>
+      </w:pPr>
+    </w:p>
+    <w:p>
+      <w:pPr>
+        <w:pStyle w:val="11"/>
+        <w:keepNext w:val="0"/>
+        <w:keepLines w:val="0"/>
+        <w:widowControl/>
+        <w:numPr>
           <w:ilvl w:val="0"/>
           <w:numId w:val="8"/>
         </w:numPr>
@@ -3270,6 +3442,15 @@
       <w:r>
         <w:t xml:space="preserve"> → Saves snapshot with a message</w:t>
       </w:r>
+    </w:p>
+    <w:p>
+      <w:pPr>
+        <w:pStyle w:val="11"/>
+        <w:keepNext w:val="0"/>
+        <w:keepLines w:val="0"/>
+        <w:widowControl/>
+        <w:suppressLineNumbers w:val="0"/>
+      </w:pPr>
     </w:p>
     <w:p>
       <w:pPr>
@@ -3419,6 +3600,19 @@
         <w:keepLines w:val="0"/>
         <w:widowControl/>
         <w:numPr>
+          <w:numId w:val="0"/>
+        </w:numPr>
+        <w:suppressLineNumbers w:val="0"/>
+        <w:ind w:leftChars="0" w:right="0" w:rightChars="0"/>
+      </w:pPr>
+    </w:p>
+    <w:p>
+      <w:pPr>
+        <w:pStyle w:val="11"/>
+        <w:keepNext w:val="0"/>
+        <w:keepLines w:val="0"/>
+        <w:widowControl/>
+        <w:numPr>
           <w:ilvl w:val="0"/>
           <w:numId w:val="8"/>
         </w:numPr>
@@ -3542,6 +3736,19 @@
         <w:keepLines w:val="0"/>
         <w:widowControl/>
         <w:numPr>
+          <w:numId w:val="0"/>
+        </w:numPr>
+        <w:suppressLineNumbers w:val="0"/>
+        <w:ind w:leftChars="0" w:right="0" w:rightChars="0"/>
+      </w:pPr>
+    </w:p>
+    <w:p>
+      <w:pPr>
+        <w:pStyle w:val="11"/>
+        <w:keepNext w:val="0"/>
+        <w:keepLines w:val="0"/>
+        <w:widowControl/>
+        <w:numPr>
           <w:ilvl w:val="0"/>
           <w:numId w:val="8"/>
         </w:numPr>
@@ -3574,6 +3781,19 @@
         <w:keepLines w:val="0"/>
         <w:widowControl/>
         <w:numPr>
+          <w:numId w:val="0"/>
+        </w:numPr>
+        <w:suppressLineNumbers w:val="0"/>
+        <w:ind w:leftChars="0" w:right="0" w:rightChars="0"/>
+      </w:pPr>
+    </w:p>
+    <w:p>
+      <w:pPr>
+        <w:pStyle w:val="11"/>
+        <w:keepNext w:val="0"/>
+        <w:keepLines w:val="0"/>
+        <w:widowControl/>
+        <w:numPr>
           <w:ilvl w:val="0"/>
           <w:numId w:val="8"/>
         </w:numPr>
@@ -3641,6 +3861,15 @@
         <w:keepNext w:val="0"/>
         <w:keepLines w:val="0"/>
         <w:widowControl/>
+        <w:suppressLineNumbers w:val="0"/>
+      </w:pPr>
+    </w:p>
+    <w:p>
+      <w:pPr>
+        <w:pStyle w:val="11"/>
+        <w:keepNext w:val="0"/>
+        <w:keepLines w:val="0"/>
+        <w:widowControl/>
         <w:numPr>
           <w:ilvl w:val="0"/>
           <w:numId w:val="8"/>
@@ -3680,6 +3909,9 @@
         <w:keepLines w:val="0"/>
         <w:widowControl/>
         <w:suppressLineNumbers w:val="0"/>
+        <w:rPr>
+          <w:rStyle w:val="9"/>
+        </w:rPr>
       </w:pPr>
       <w:r>
         <w:t xml:space="preserve">Remote: </w:t>
@@ -3697,6 +3929,18 @@
         <w:keepNext w:val="0"/>
         <w:keepLines w:val="0"/>
         <w:widowControl/>
+        <w:suppressLineNumbers w:val="0"/>
+        <w:rPr>
+          <w:rStyle w:val="9"/>
+        </w:rPr>
+      </w:pPr>
+    </w:p>
+    <w:p>
+      <w:pPr>
+        <w:pStyle w:val="11"/>
+        <w:keepNext w:val="0"/>
+        <w:keepLines w:val="0"/>
+        <w:widowControl/>
         <w:numPr>
           <w:ilvl w:val="0"/>
           <w:numId w:val="8"/>
@@ -3743,6 +3987,19 @@
     </w:p>
     <w:p>
       <w:pPr>
+        <w:pStyle w:val="11"/>
+        <w:keepNext w:val="0"/>
+        <w:keepLines w:val="0"/>
+        <w:widowControl/>
+        <w:numPr>
+          <w:numId w:val="0"/>
+        </w:numPr>
+        <w:suppressLineNumbers w:val="0"/>
+        <w:ind w:leftChars="0" w:right="0" w:rightChars="0"/>
+      </w:pPr>
+    </w:p>
+    <w:p>
+      <w:pPr>
         <w:keepNext w:val="0"/>
         <w:keepLines w:val="0"/>
         <w:widowControl/>
@@ -3808,6 +4065,15 @@
         <w:keepNext w:val="0"/>
         <w:keepLines w:val="0"/>
         <w:widowControl/>
+        <w:suppressLineNumbers w:val="0"/>
+      </w:pPr>
+    </w:p>
+    <w:p>
+      <w:pPr>
+        <w:pStyle w:val="11"/>
+        <w:keepNext w:val="0"/>
+        <w:keepLines w:val="0"/>
+        <w:widowControl/>
         <w:numPr>
           <w:ilvl w:val="0"/>
           <w:numId w:val="8"/>
@@ -3835,6 +4101,19 @@
         <w:keepLines w:val="0"/>
         <w:widowControl/>
         <w:numPr>
+          <w:numId w:val="0"/>
+        </w:numPr>
+        <w:suppressLineNumbers w:val="0"/>
+        <w:ind w:leftChars="0" w:right="0" w:rightChars="0"/>
+      </w:pPr>
+    </w:p>
+    <w:p>
+      <w:pPr>
+        <w:pStyle w:val="11"/>
+        <w:keepNext w:val="0"/>
+        <w:keepLines w:val="0"/>
+        <w:widowControl/>
+        <w:numPr>
           <w:ilvl w:val="0"/>
           <w:numId w:val="8"/>
         </w:numPr>
@@ -3944,6 +4223,15 @@
         <w:keepNext w:val="0"/>
         <w:keepLines w:val="0"/>
         <w:widowControl/>
+        <w:suppressLineNumbers w:val="0"/>
+      </w:pPr>
+    </w:p>
+    <w:p>
+      <w:pPr>
+        <w:pStyle w:val="11"/>
+        <w:keepNext w:val="0"/>
+        <w:keepLines w:val="0"/>
+        <w:widowControl/>
         <w:numPr>
           <w:ilvl w:val="0"/>
           <w:numId w:val="8"/>
@@ -4024,6 +4312,15 @@
         <w:keepNext w:val="0"/>
         <w:keepLines w:val="0"/>
         <w:widowControl/>
+        <w:suppressLineNumbers w:val="0"/>
+      </w:pPr>
+    </w:p>
+    <w:p>
+      <w:pPr>
+        <w:pStyle w:val="11"/>
+        <w:keepNext w:val="0"/>
+        <w:keepLines w:val="0"/>
+        <w:widowControl/>
         <w:numPr>
           <w:ilvl w:val="0"/>
           <w:numId w:val="8"/>
@@ -4051,6 +4348,19 @@
         <w:keepLines w:val="0"/>
         <w:widowControl/>
         <w:numPr>
+          <w:numId w:val="0"/>
+        </w:numPr>
+        <w:suppressLineNumbers w:val="0"/>
+        <w:ind w:leftChars="0" w:right="0" w:rightChars="0"/>
+      </w:pPr>
+    </w:p>
+    <w:p>
+      <w:pPr>
+        <w:pStyle w:val="11"/>
+        <w:keepNext w:val="0"/>
+        <w:keepLines w:val="0"/>
+        <w:widowControl/>
+        <w:numPr>
           <w:ilvl w:val="0"/>
           <w:numId w:val="8"/>
         </w:numPr>
@@ -4173,6 +4483,19 @@
         <w:keepLines w:val="0"/>
         <w:widowControl/>
         <w:numPr>
+          <w:numId w:val="0"/>
+        </w:numPr>
+        <w:suppressLineNumbers w:val="0"/>
+        <w:ind w:leftChars="0" w:right="0" w:rightChars="0"/>
+      </w:pPr>
+    </w:p>
+    <w:p>
+      <w:pPr>
+        <w:pStyle w:val="11"/>
+        <w:keepNext w:val="0"/>
+        <w:keepLines w:val="0"/>
+        <w:widowControl/>
+        <w:numPr>
           <w:ilvl w:val="0"/>
           <w:numId w:val="8"/>
         </w:numPr>
@@ -4199,6 +4522,19 @@
         <w:keepLines w:val="0"/>
         <w:widowControl/>
         <w:numPr>
+          <w:numId w:val="0"/>
+        </w:numPr>
+        <w:suppressLineNumbers w:val="0"/>
+        <w:ind w:leftChars="0" w:right="0" w:rightChars="0"/>
+      </w:pPr>
+    </w:p>
+    <w:p>
+      <w:pPr>
+        <w:pStyle w:val="11"/>
+        <w:keepNext w:val="0"/>
+        <w:keepLines w:val="0"/>
+        <w:widowControl/>
+        <w:numPr>
           <w:ilvl w:val="0"/>
           <w:numId w:val="8"/>
         </w:numPr>
@@ -4253,17 +4589,40 @@
     </w:p>
     <w:p>
       <w:pPr>
-        <w:keepNext w:val="0"/>
-        <w:keepLines w:val="0"/>
-        <w:widowControl/>
-        <w:suppressLineNumbers w:val="0"/>
-      </w:pPr>
-      <w:r>
+        <w:pStyle w:val="11"/>
+        <w:keepNext w:val="0"/>
+        <w:keepLines w:val="0"/>
+        <w:widowControl/>
+        <w:numPr>
+          <w:numId w:val="0"/>
+        </w:numPr>
+        <w:suppressLineNumbers w:val="0"/>
+        <w:ind w:leftChars="0" w:right="0" w:rightChars="0"/>
+      </w:pPr>
+    </w:p>
+    <w:p>
+      <w:pPr>
+        <w:keepNext w:val="0"/>
+        <w:keepLines w:val="0"/>
+        <w:widowControl/>
+        <w:suppressLineNumbers w:val="0"/>
+        <w:rPr>
+          <w:sz w:val="24"/>
+          <w:szCs w:val="24"/>
+        </w:rPr>
+      </w:pPr>
+      <w:r>
+        <w:rPr>
+          <w:sz w:val="24"/>
+          <w:szCs w:val="24"/>
+        </w:rPr>
         <w:t xml:space="preserve">📌 </w:t>
       </w:r>
       <w:r>
         <w:rPr>
           <w:rStyle w:val="12"/>
+          <w:sz w:val="24"/>
+          <w:szCs w:val="24"/>
         </w:rPr>
         <w:t>Scenario-Based Questions</w:t>
       </w:r>
@@ -4342,6 +4701,15 @@
         <w:keepNext w:val="0"/>
         <w:keepLines w:val="0"/>
         <w:widowControl/>
+        <w:suppressLineNumbers w:val="0"/>
+      </w:pPr>
+    </w:p>
+    <w:p>
+      <w:pPr>
+        <w:pStyle w:val="11"/>
+        <w:keepNext w:val="0"/>
+        <w:keepLines w:val="0"/>
+        <w:widowControl/>
         <w:numPr>
           <w:ilvl w:val="0"/>
           <w:numId w:val="8"/>
@@ -4381,6 +4749,9 @@
         <w:keepLines w:val="0"/>
         <w:widowControl/>
         <w:suppressLineNumbers w:val="0"/>
+        <w:rPr>
+          <w:rStyle w:val="9"/>
+        </w:rPr>
       </w:pPr>
       <w:r>
         <w:t xml:space="preserve">Checkout → </w:t>
@@ -4398,6 +4769,18 @@
         <w:keepNext w:val="0"/>
         <w:keepLines w:val="0"/>
         <w:widowControl/>
+        <w:suppressLineNumbers w:val="0"/>
+        <w:rPr>
+          <w:rStyle w:val="9"/>
+        </w:rPr>
+      </w:pPr>
+    </w:p>
+    <w:p>
+      <w:pPr>
+        <w:pStyle w:val="11"/>
+        <w:keepNext w:val="0"/>
+        <w:keepLines w:val="0"/>
+        <w:widowControl/>
         <w:numPr>
           <w:ilvl w:val="0"/>
           <w:numId w:val="8"/>
@@ -4426,6 +4809,19 @@
       <w:r>
         <w:t>.</w:t>
       </w:r>
+    </w:p>
+    <w:p>
+      <w:pPr>
+        <w:pStyle w:val="11"/>
+        <w:keepNext w:val="0"/>
+        <w:keepLines w:val="0"/>
+        <w:widowControl/>
+        <w:numPr>
+          <w:numId w:val="0"/>
+        </w:numPr>
+        <w:suppressLineNumbers w:val="0"/>
+        <w:ind w:leftChars="0" w:right="0" w:rightChars="0"/>
+      </w:pPr>
     </w:p>
     <w:p>
       <w:pPr>
@@ -5551,6 +5947,8 @@
         </w:rPr>
         <w:t>6️⃣ Wiki</w:t>
       </w:r>
+      <w:bookmarkStart w:id="0" w:name="_GoBack"/>
+      <w:bookmarkEnd w:id="0"/>
     </w:p>
     <w:p>
       <w:pPr>
@@ -6131,6 +6529,7 @@
             <w:insideH w:val="none" w:color="auto" w:sz="0" w:space="0"/>
             <w:insideV w:val="none" w:color="auto" w:sz="0" w:space="0"/>
           </w:tblBorders>
+          <w:shd w:val="clear" w:color="auto" w:fill="auto"/>
           <w:tblCellMar>
             <w:top w:w="15" w:type="dxa"/>
             <w:left w:w="15" w:type="dxa"/>
@@ -6217,7 +6616,6 @@
             <w:insideH w:val="none" w:color="auto" w:sz="0" w:space="0"/>
             <w:insideV w:val="none" w:color="auto" w:sz="0" w:space="0"/>
           </w:tblBorders>
-          <w:shd w:val="clear" w:color="auto" w:fill="auto"/>
           <w:tblCellMar>
             <w:top w:w="15" w:type="dxa"/>
             <w:left w:w="15" w:type="dxa"/>
@@ -6366,7 +6764,6 @@
             <w:insideH w:val="none" w:color="auto" w:sz="0" w:space="0"/>
             <w:insideV w:val="none" w:color="auto" w:sz="0" w:space="0"/>
           </w:tblBorders>
-          <w:shd w:val="clear" w:color="auto" w:fill="auto"/>
           <w:tblCellMar>
             <w:top w:w="15" w:type="dxa"/>
             <w:left w:w="15" w:type="dxa"/>
@@ -6441,7 +6838,6 @@
             <w:insideH w:val="none" w:color="auto" w:sz="0" w:space="0"/>
             <w:insideV w:val="none" w:color="auto" w:sz="0" w:space="0"/>
           </w:tblBorders>
-          <w:shd w:val="clear" w:color="auto" w:fill="auto"/>
           <w:tblCellMar>
             <w:top w:w="15" w:type="dxa"/>
             <w:left w:w="15" w:type="dxa"/>
@@ -6516,7 +6912,6 @@
             <w:insideH w:val="none" w:color="auto" w:sz="0" w:space="0"/>
             <w:insideV w:val="none" w:color="auto" w:sz="0" w:space="0"/>
           </w:tblBorders>
-          <w:shd w:val="clear" w:color="auto" w:fill="auto"/>
           <w:tblCellMar>
             <w:top w:w="15" w:type="dxa"/>
             <w:left w:w="15" w:type="dxa"/>
@@ -6591,7 +6986,6 @@
             <w:insideH w:val="none" w:color="auto" w:sz="0" w:space="0"/>
             <w:insideV w:val="none" w:color="auto" w:sz="0" w:space="0"/>
           </w:tblBorders>
-          <w:shd w:val="clear" w:color="auto" w:fill="auto"/>
           <w:tblCellMar>
             <w:top w:w="15" w:type="dxa"/>
             <w:left w:w="15" w:type="dxa"/>
@@ -6666,7 +7060,6 @@
             <w:insideH w:val="none" w:color="auto" w:sz="0" w:space="0"/>
             <w:insideV w:val="none" w:color="auto" w:sz="0" w:space="0"/>
           </w:tblBorders>
-          <w:shd w:val="clear" w:color="auto" w:fill="auto"/>
           <w:tblCellMar>
             <w:top w:w="15" w:type="dxa"/>
             <w:left w:w="15" w:type="dxa"/>
@@ -6741,7 +7134,6 @@
             <w:insideH w:val="none" w:color="auto" w:sz="0" w:space="0"/>
             <w:insideV w:val="none" w:color="auto" w:sz="0" w:space="0"/>
           </w:tblBorders>
-          <w:shd w:val="clear" w:color="auto" w:fill="auto"/>
           <w:tblCellMar>
             <w:top w:w="15" w:type="dxa"/>
             <w:left w:w="15" w:type="dxa"/>
@@ -7415,7 +7807,7 @@
   <w:docDefaults>
     <w:rPrDefault>
       <w:rPr>
-        <w:rFonts w:asciiTheme="minorHAnsi" w:hAnsiTheme="minorHAnsi" w:eastAsiaTheme="minorEastAsia" w:cstheme="minorBidi"/>
+        <w:rFonts w:ascii="Times New Roman" w:hAnsi="Times New Roman" w:eastAsia="SimSun" w:cs="Times New Roman"/>
       </w:rPr>
     </w:rPrDefault>
     <w:pPrDefault/>

</xml_diff>